<commit_message>
Change in outline of Chapter 1
</commit_message>
<xml_diff>
--- a/00 - QD/QD generality plan.docx
+++ b/00 - QD/QD generality plan.docx
@@ -150,10 +150,58 @@
         <w:pStyle w:val="Normal"/>
         <w:spacing w:lineRule="auto" w:line="240" w:before="0" w:after="0"/>
         <w:jc w:val="left"/>
-        <w:rPr/>
-      </w:pPr>
-      <w:r>
-        <w:rPr/>
+        <w:rPr>
+          <w:rFonts w:ascii="Times new roman" w:hAnsi="Times new roman"/>
+          <w:sz w:val="24"/>
+          <w:szCs w:val="24"/>
+        </w:rPr>
+      </w:pPr>
+      <w:r>
+        <w:rPr>
+          <w:rFonts w:ascii="Times new roman" w:hAnsi="Times new roman"/>
+          <w:sz w:val="24"/>
+          <w:szCs w:val="24"/>
+        </w:rPr>
+        <w:t>Fig1: Zinc-blende crystal structure and first Brillouin zone.</w:t>
+      </w:r>
+    </w:p>
+    <w:p>
+      <w:pPr>
+        <w:pStyle w:val="Normal"/>
+        <w:spacing w:lineRule="auto" w:line="240" w:before="0" w:after="0"/>
+        <w:jc w:val="left"/>
+        <w:rPr>
+          <w:rFonts w:ascii="Times new roman" w:hAnsi="Times new roman"/>
+          <w:sz w:val="24"/>
+          <w:szCs w:val="24"/>
+        </w:rPr>
+      </w:pPr>
+      <w:r>
+        <w:rPr>
+          <w:rFonts w:ascii="Times new roman" w:hAnsi="Times new roman"/>
+          <w:sz w:val="24"/>
+          <w:szCs w:val="24"/>
+        </w:rPr>
+      </w:r>
+    </w:p>
+    <w:p>
+      <w:pPr>
+        <w:pStyle w:val="Normal"/>
+        <w:spacing w:lineRule="auto" w:line="240" w:before="0" w:after="0"/>
+        <w:jc w:val="left"/>
+        <w:rPr>
+          <w:rFonts w:ascii="Times new roman" w:hAnsi="Times new roman"/>
+          <w:sz w:val="24"/>
+          <w:szCs w:val="24"/>
+        </w:rPr>
+      </w:pPr>
+      <w:r>
+        <w:rPr>
+          <w:rFonts w:ascii="Times new roman" w:hAnsi="Times new roman"/>
+          <w:sz w:val="24"/>
+          <w:szCs w:val="24"/>
+        </w:rPr>
+        <w:t>Fig2: ZnTe/CdTe band structures</w:t>
       </w:r>
     </w:p>
     <w:p>
@@ -481,6 +529,65 @@
         <w:spacing w:lineRule="auto" w:line="240" w:before="0" w:after="0"/>
         <w:jc w:val="left"/>
         <w:rPr>
+          <w:rFonts w:ascii="Times new roman" w:hAnsi="Times new roman"/>
+          <w:sz w:val="24"/>
+          <w:szCs w:val="24"/>
+          <w:u w:val="single"/>
+        </w:rPr>
+      </w:pPr>
+      <w:r>
+        <w:rPr/>
+        <w:tab/>
+      </w:r>
+      <w:r>
+        <w:rPr>
+          <w:rFonts w:ascii="Times new roman" w:hAnsi="Times new roman"/>
+          <w:sz w:val="24"/>
+          <w:szCs w:val="24"/>
+          <w:u w:val="single"/>
+        </w:rPr>
+        <w:t xml:space="preserve">II.2 – Valence band mixing </w:t>
+      </w:r>
+    </w:p>
+    <w:p>
+      <w:pPr>
+        <w:pStyle w:val="Normal"/>
+        <w:spacing w:lineRule="auto" w:line="240" w:before="0" w:after="0"/>
+        <w:jc w:val="left"/>
+        <w:rPr/>
+      </w:pPr>
+      <w:r>
+        <w:rPr/>
+      </w:r>
+    </w:p>
+    <w:p>
+      <w:pPr>
+        <w:pStyle w:val="Normal"/>
+        <w:spacing w:lineRule="auto" w:line="240" w:before="0" w:after="0"/>
+        <w:jc w:val="left"/>
+        <w:rPr/>
+      </w:pPr>
+      <w:r>
+        <w:rPr/>
+      </w:r>
+    </w:p>
+    <w:p>
+      <w:pPr>
+        <w:pStyle w:val="Normal"/>
+        <w:spacing w:lineRule="auto" w:line="240" w:before="0" w:after="0"/>
+        <w:jc w:val="left"/>
+        <w:rPr/>
+      </w:pPr>
+      <w:r>
+        <w:rPr/>
+      </w:r>
+    </w:p>
+    <w:p>
+      <w:pPr>
+        <w:pStyle w:val="Normal"/>
+        <w:spacing w:lineRule="auto" w:line="240" w:before="0" w:after="0"/>
+        <w:jc w:val="left"/>
+        <w:rPr>
           <w:rFonts w:ascii="Times New Roman" w:hAnsi="Times New Roman"/>
           <w:sz w:val="24"/>
           <w:szCs w:val="24"/>
@@ -503,7 +610,25 @@
           <w:szCs w:val="24"/>
           <w:u w:val="single"/>
         </w:rPr>
-        <w:t>II.2 – Strain-induced fine structure of a magnetic atom</w:t>
+        <w:t>II.</w:t>
+      </w:r>
+      <w:r>
+        <w:rPr>
+          <w:rFonts w:ascii="Times New Roman" w:hAnsi="Times New Roman"/>
+          <w:sz w:val="24"/>
+          <w:szCs w:val="24"/>
+          <w:u w:val="single"/>
+        </w:rPr>
+        <w:t>3</w:t>
+      </w:r>
+      <w:r>
+        <w:rPr>
+          <w:rFonts w:ascii="Times New Roman" w:hAnsi="Times New Roman"/>
+          <w:sz w:val="24"/>
+          <w:szCs w:val="24"/>
+          <w:u w:val="single"/>
+        </w:rPr>
+        <w:t xml:space="preserve"> – Strain-induced fine structure of a magnetic atom</w:t>
       </w:r>
     </w:p>
     <w:p>

</xml_diff>